<commit_message>
Small change to clearify handshake and automode
</commit_message>
<xml_diff>
--- a/SYI_Report_ABB_Meister.docx
+++ b/SYI_Report_ABB_Meister.docx
@@ -274,7 +274,31 @@
         <w:rPr>
           <w:lang w:val="en-US"/>
         </w:rPr>
-        <w:t>The subsystem relies on two primary communication links: TCP/IP over Ethernet between the ABB robot and the vision laptop, and Profibus between the ABB robot and the Beckhoff PLC. The vision laptop runs a Python script acting as a TCP server; the robot connects as a client at program start. After a quick initialization handshake, all further exchanges are event-driven. Commands are sent as simple strings (“ready”, “evaluate”, “complete”, “bad part”), triggering the needed actions. The server waits for evaluation requests from the robot, processes the camera image, and responds with the result. All exceptions and connection errors are handled as specified in the communication code. The code does not feature a timeout logic. The Profibus link to the Beckhoff PLC is used for major control signals such as system startup and part verification status. Communication is direct and relies on signal definitions on both sides, with no additional protocol layers.</w:t>
+        <w:t xml:space="preserve">The subsystem relies on two primary communication links: TCP/IP over Ethernet between the ABB robot and the vision laptop, and Profibus between the ABB robot and the Beckhoff PLC. The vision laptop runs a Python script acting as a TCP server; the robot connects as a client at program start. After a quick initialization handshake, all further exchanges are </w:t>
+      </w:r>
+      <w:r>
+        <w:rPr>
+          <w:lang w:val="en-US"/>
+        </w:rPr>
+        <w:t>event driven</w:t>
+      </w:r>
+      <w:r>
+        <w:rPr>
+          <w:lang w:val="en-US"/>
+        </w:rPr>
+        <w:t>.</w:t>
+      </w:r>
+      <w:r>
+        <w:rPr>
+          <w:lang w:val="en-US"/>
+        </w:rPr>
+        <w:t xml:space="preserve"> The handshake is started by the client and confirmed by the server.</w:t>
+      </w:r>
+      <w:r>
+        <w:rPr>
+          <w:lang w:val="en-US"/>
+        </w:rPr>
+        <w:t xml:space="preserve"> Commands are sent as simple strings (“ready”, “evaluate”, “complete”, “bad part”), triggering the needed actions. The server waits for evaluation requests from the robot, processes the camera image, and responds with the result. All exceptions and connection errors are handled as specified in the communication code. The code does not feature a timeout logic. The Profibus link to the Beckhoff PLC is used for major control signals such as system startup and part verification status. Communication is direct and relies on signal definitions on both sides, with no additional protocol layers.</w:t>
       </w:r>
       <w:r>
         <w:rPr>
@@ -308,14 +332,19 @@
         <w:rPr>
           <w:lang w:val="en-US"/>
         </w:rPr>
-        <w:t xml:space="preserve">The Robot motion is controlled via a structured sequence, implemented in ABB RAPID. The Code features modular procedures for setup, execution, pause interrupts, and reset. The robot begins by moving to a home position and then opens the gripper. After that, it executes a pick-and-place operation to transfer </w:t>
-      </w:r>
-      <w:proofErr w:type="gramStart"/>
-      <w:r>
-        <w:rPr>
-          <w:lang w:val="en-US"/>
-        </w:rPr>
-        <w:t>a</w:t>
+        <w:t>The Robot motion is controlled via a structured sequence, implemented in ABB RAPID.</w:t>
+      </w:r>
+      <w:r>
+        <w:rPr>
+          <w:lang w:val="en-US"/>
+        </w:rPr>
+        <w:t xml:space="preserve"> This is a full auto mode, which waits for the start signal from the PLC to do one full cycle. When once cycle is done, the Robot will be ready for the next, again waiting for the start signal from the PLC. The auto mode can be paused at fixed steps in the program. This pause can be started and resumed by the PLC.</w:t>
+      </w:r>
+      <w:r>
+        <w:rPr>
+          <w:lang w:val="en-US"/>
+        </w:rPr>
+        <w:t xml:space="preserve"> The Code features modular procedures for setup, execution, pause interrupts, and reset. The robot begins by moving to a home position and then opens the gripper. After that, it executes a pick-and-place operation to transfer a</w:t>
       </w:r>
       <w:r>
         <w:rPr>
@@ -327,14 +356,14 @@
         <w:rPr>
           <w:lang w:val="en-US"/>
         </w:rPr>
-        <w:t>part from</w:t>
-      </w:r>
-      <w:proofErr w:type="gramEnd"/>
-      <w:r>
-        <w:rPr>
-          <w:lang w:val="en-US"/>
-        </w:rPr>
-        <w:t xml:space="preserve"> the conveyor to the camera for inspection. Major decisions such as when to start, pause, or reset are controlled by signals received from the PLC via Profibus, or can be triggered manually for testing. The process supports operation with or without PLC or vision system integration, configurable by constants. After inspection, motion logic routes the part either to storage (if verified) or back to the conveyor (if rejected), based on evaluation results from the vision system. The gripper is controlled with simple open/close logic; positioning safety is handled by specific robot movements. For part placement, the robot pushes objects into place to mitigate risk if the landing area is obstructed.</w:t>
+        <w:t xml:space="preserve">part from the conveyor to the camera for inspection. Major decisions such as when to start, pause, or reset are controlled by signals received from the PLC via Profibus, or can be triggered manually for testing. The process supports operation with or without PLC or vision system integration, configurable by constants. After inspection, motion logic routes the part either to storage (if verified) or back to the conveyor (if rejected), based on evaluation results from the vision system. The gripper is controlled with simple open/close logic; positioning safety is handled by specific robot movements. For part </w:t>
+      </w:r>
+      <w:r>
+        <w:rPr>
+          <w:lang w:val="en-US"/>
+        </w:rPr>
+        <w:lastRenderedPageBreak/>
+        <w:t>placement, the robot pushes objects into place to mitigate risk if the landing area is obstructed.</w:t>
       </w:r>
       <w:r>
         <w:rPr>
@@ -359,7 +388,6 @@
           <w:noProof/>
           <w:lang w:val="en-US"/>
         </w:rPr>
-        <w:lastRenderedPageBreak/>
         <w:drawing>
           <wp:inline distT="0" distB="0" distL="0" distR="0" wp14:anchorId="1884B5BA" wp14:editId="32FB8ADF">
             <wp:extent cx="5731510" cy="4111625"/>
@@ -460,11 +488,8 @@
         <w:jc w:val="both"/>
       </w:pPr>
       <w:r>
-        <w:t xml:space="preserve">The final system runs a Python-based server on the laptop, waiting for TCP requests from the robot. When an “evaluate” command is received, the server captures the latest image </w:t>
-      </w:r>
-      <w:r>
         <w:lastRenderedPageBreak/>
-        <w:t xml:space="preserve">from the Basler camera, extracts and preprocesses the relevant ROIs, and applies the trained model to classify them. If both regions are detected as complete and matching in </w:t>
+        <w:t xml:space="preserve">The final system runs a Python-based server on the laptop, waiting for TCP requests from the robot. When an “evaluate” command is received, the server captures the latest image from the Basler camera, extracts and preprocesses the relevant ROIs, and applies the trained model to classify them. If both regions are detected as complete and matching in </w:t>
       </w:r>
       <w:r>
         <w:t>colour</w:t>
@@ -711,7 +736,10 @@
         <w:t>The subsystem achieved reliable pick-and-place handling, synchronized communication, and automated visual inspection. Classification accuracy reached nearly 100% before equipment changes, and core system functions operated as intended during lab testing. A main challenge was the drop in model performance after the camera was forcefully removed and reattached, which was not fully recoverable despite further adjustments. In general, training the supervised classifier is easy, but the results depend heavily on training data and correct preprocessing. Overall, the system proved robust for its primary tasks, with version-controlled code enabling effective troubleshooting and updates.</w:t>
       </w:r>
       <w:r>
-        <w:t xml:space="preserve"> A short video, presenting the subsystem without the other systems is available to check out </w:t>
+        <w:t xml:space="preserve"> A short video, presenting the subsystem without the other systems is available to check out</w:t>
+      </w:r>
+      <w:r>
+        <w:t xml:space="preserve"> </w:t>
       </w:r>
       <w:hyperlink r:id="rId10" w:history="1">
         <w:r>
@@ -729,19 +757,7 @@
           <w:rPr>
             <w:rStyle w:val="Hyperlink"/>
           </w:rPr>
-          <w:t>GitH</w:t>
-        </w:r>
-        <w:r>
-          <w:rPr>
-            <w:rStyle w:val="Hyperlink"/>
-          </w:rPr>
-          <w:t>u</w:t>
-        </w:r>
-        <w:r>
-          <w:rPr>
-            <w:rStyle w:val="Hyperlink"/>
-          </w:rPr>
-          <w:t>b</w:t>
+          <w:t>GitHub</w:t>
         </w:r>
       </w:hyperlink>
       <w:r>

</xml_diff>